<commit_message>
Updated with Week 4
</commit_message>
<xml_diff>
--- a/Digital-Nurture-3-Java_FSE_Questions/Java_FSE/Week 4, 5_Spring REST.docx
+++ b/Digital-Nurture-3-Java_FSE_Questions/Java_FSE/Week 4, 5_Spring REST.docx
@@ -1009,6 +1009,15 @@
           <w:szCs w:val="28"/>
         </w:rPr>
         <w:t>Exercise</w:t>
+      </w:r>
+      <w:r>
+        <w:rPr>
+          <w:b/>
+          <w:bCs/>
+          <w:sz w:val="28"/>
+          <w:szCs w:val="28"/>
+        </w:rPr>
+        <w:t xml:space="preserve"> 7</w:t>
       </w:r>
       <w:r>
         <w:rPr>

</xml_diff>